<commit_message>
touched up deliverable 2 report
</commit_message>
<xml_diff>
--- a/Deliverable2/Report.docx
+++ b/Deliverable2/Report.docx
@@ -410,64 +410,7 @@
           <w:rFonts w:ascii="Arial" w:hAnsi="Arial" w:cs="Arial"/>
           <w:szCs w:val="24"/>
         </w:rPr>
-        <w:t xml:space="preserve">The next major issue that popped up with unit tests was handling every single kind of input.  For example, if a </w:t>
-      </w:r>
-      <w:proofErr w:type="spellStart"/>
-      <w:proofErr w:type="gramStart"/>
-      <w:r>
-        <w:rPr>
-          <w:rFonts w:ascii="Arial" w:hAnsi="Arial" w:cs="Arial"/>
-          <w:szCs w:val="24"/>
-        </w:rPr>
-        <w:t>getNewLocation</w:t>
-      </w:r>
-      <w:proofErr w:type="spellEnd"/>
-      <w:r>
-        <w:rPr>
-          <w:rFonts w:ascii="Arial" w:hAnsi="Arial" w:cs="Arial"/>
-          <w:szCs w:val="24"/>
-        </w:rPr>
-        <w:t>(</w:t>
-      </w:r>
-      <w:proofErr w:type="gramEnd"/>
-      <w:r>
-        <w:rPr>
-          <w:rFonts w:ascii="Arial" w:hAnsi="Arial" w:cs="Arial"/>
-          <w:szCs w:val="24"/>
-        </w:rPr>
-        <w:t xml:space="preserve">String </w:t>
-      </w:r>
-      <w:proofErr w:type="spellStart"/>
-      <w:r>
-        <w:rPr>
-          <w:rFonts w:ascii="Arial" w:hAnsi="Arial" w:cs="Arial"/>
-          <w:szCs w:val="24"/>
-        </w:rPr>
-        <w:t>currentLocation</w:t>
-      </w:r>
-      <w:proofErr w:type="spellEnd"/>
-      <w:r>
-        <w:rPr>
-          <w:rFonts w:ascii="Arial" w:hAnsi="Arial" w:cs="Arial"/>
-          <w:szCs w:val="24"/>
-        </w:rPr>
-        <w:t xml:space="preserve">, Random rand) method is being written, and a null String object is passed in, what should be returned?  A null String, empty String, or the </w:t>
-      </w:r>
-      <w:proofErr w:type="spellStart"/>
-      <w:r>
-        <w:rPr>
-          <w:rFonts w:ascii="Arial" w:hAnsi="Arial" w:cs="Arial"/>
-          <w:szCs w:val="24"/>
-        </w:rPr>
-        <w:t>currentLocation</w:t>
-      </w:r>
-      <w:proofErr w:type="spellEnd"/>
-      <w:r>
-        <w:rPr>
-          <w:rFonts w:ascii="Arial" w:hAnsi="Arial" w:cs="Arial"/>
-          <w:szCs w:val="24"/>
-        </w:rPr>
-        <w:t xml:space="preserve"> String for the new location?  As a developer, deciding the output </w:t>
+        <w:t xml:space="preserve">The next major issue that popped up with unit tests was handling every single kind of input.  For example, if a getNewLocation(String currentLocation, Random rand) method is being written, and a null String object is passed in, what should be returned?  A null String, empty String, or the currentLocation String for the new location?  As a developer, deciding the output </w:t>
       </w:r>
       <w:r>
         <w:rPr>
@@ -589,26 +532,10 @@
           <w:szCs w:val="48"/>
           <w:u w:val="single"/>
         </w:rPr>
-        <w:t>Screenshot of Passed Te</w:t>
+        <w:t>Screenshot of Passed Tests</w:t>
       </w:r>
       <w:bookmarkStart w:id="0" w:name="_GoBack"/>
       <w:bookmarkEnd w:id="0"/>
-      <w:r>
-        <w:rPr>
-          <w:rFonts w:ascii="Arial" w:hAnsi="Arial" w:cs="Arial"/>
-          <w:sz w:val="48"/>
-          <w:szCs w:val="48"/>
-          <w:u w:val="single"/>
-        </w:rPr>
-        <w:t>sts</w:t>
-      </w:r>
-      <w:r>
-        <w:rPr>
-          <w:rFonts w:ascii="Arial" w:hAnsi="Arial" w:cs="Arial"/>
-          <w:szCs w:val="24"/>
-        </w:rPr>
-        <w:br w:type="page"/>
-      </w:r>
     </w:p>
     <w:sectPr>
       <w:pgSz w:w="12240" w:h="15840"/>

</xml_diff>